<commit_message>
Updated installation and deployment instructions in README
</commit_message>
<xml_diff>
--- a/startDB/DB_guid.docx
+++ b/startDB/DB_guid.docx
@@ -376,17 +376,32 @@
         <w:rPr>
           <w:rFonts w:ascii="Times New Roman" w:eastAsia="Times New Roman" w:hAnsi="Times New Roman" w:cs="Times New Roman"/>
           <w:kern w:val="0"/>
-          <w:highlight w:val="yellow"/>
-          <w14:ligatures w14:val="none"/>
-        </w:rPr>
-      </w:pPr>
-      <w:r>
-        <w:rPr>
-          <w:rFonts w:ascii="Times New Roman" w:eastAsia="Times New Roman" w:hAnsi="Times New Roman" w:cs="Times New Roman"/>
-          <w:kern w:val="0"/>
-          <w14:ligatures w14:val="none"/>
-        </w:rPr>
-        <w:t>Copy the provided connection string (it will look something like this):</w:t>
+          <w14:ligatures w14:val="none"/>
+        </w:rPr>
+      </w:pPr>
+      <w:r>
+        <w:rPr>
+          <w:rFonts w:ascii="Times New Roman" w:eastAsia="Times New Roman" w:hAnsi="Times New Roman" w:cs="Times New Roman"/>
+          <w:kern w:val="0"/>
+          <w14:ligatures w14:val="none"/>
+        </w:rPr>
+        <w:t>Copy the provided connection string (it will look something</w:t>
+      </w:r>
+      <w:r>
+        <w:rPr>
+          <w:rFonts w:ascii="Times New Roman" w:eastAsia="Times New Roman" w:hAnsi="Times New Roman" w:cs="Times New Roman"/>
+          <w:kern w:val="0"/>
+          <w14:ligatures w14:val="none"/>
+        </w:rPr>
+        <w:t xml:space="preserve"> like this</w:t>
+      </w:r>
+      <w:r>
+        <w:rPr>
+          <w:rFonts w:ascii="Times New Roman" w:eastAsia="Times New Roman" w:hAnsi="Times New Roman" w:cs="Times New Roman"/>
+          <w:kern w:val="0"/>
+          <w14:ligatures w14:val="none"/>
+        </w:rPr>
+        <w:t>):</w:t>
       </w:r>
       <w:r>
         <w:t xml:space="preserve"> </w:t>
@@ -395,7 +410,7 @@
         <w:rPr>
           <w:rFonts w:ascii="Times New Roman" w:eastAsia="Times New Roman" w:hAnsi="Times New Roman" w:cs="Times New Roman"/>
           <w:kern w:val="0"/>
-          <w:highlight w:val="yellow"/>
+          <w:highlight w:val="darkYellow"/>
           <w14:ligatures w14:val="none"/>
         </w:rPr>
         <w:t>mongodb+srv://&lt;username&gt;:&lt;password&gt;@&lt;cluster-address&gt;/test?retryWrites=true&amp;w=majority</w:t>

</xml_diff>